<commit_message>
modified my Proposal paper
</commit_message>
<xml_diff>
--- a/Capstone_Project_2_Project_Proposal.docx
+++ b/Capstone_Project_2_Project_Proposal.docx
@@ -227,7 +227,39 @@
           <w:sz w:val="24"/>
           <w:szCs w:val="24"/>
         </w:rPr>
-        <w:t xml:space="preserve"> I will be using react and react router. All requests should be made through the front end in the browser, instead of retrieving requests from the server side.</w:t>
+        <w:t xml:space="preserve"> I will be using react and react router. All requests </w:t>
+      </w:r>
+      <w:r>
+        <w:rPr>
+          <w:rFonts w:cstheme="minorHAnsi"/>
+          <w:sz w:val="24"/>
+          <w:szCs w:val="24"/>
+        </w:rPr>
+        <w:t>will</w:t>
+      </w:r>
+      <w:r>
+        <w:rPr>
+          <w:rFonts w:cstheme="minorHAnsi"/>
+          <w:sz w:val="24"/>
+          <w:szCs w:val="24"/>
+        </w:rPr>
+        <w:t xml:space="preserve"> </w:t>
+      </w:r>
+      <w:r>
+        <w:rPr>
+          <w:rFonts w:cstheme="minorHAnsi"/>
+          <w:sz w:val="24"/>
+          <w:szCs w:val="24"/>
+        </w:rPr>
+        <w:t>go</w:t>
+      </w:r>
+      <w:r>
+        <w:rPr>
+          <w:rFonts w:cstheme="minorHAnsi"/>
+          <w:sz w:val="24"/>
+          <w:szCs w:val="24"/>
+        </w:rPr>
+        <w:t xml:space="preserve"> through the front end in the browser, instead of retrieving requests from the server side.</w:t>
       </w:r>
     </w:p>
     <w:p>
@@ -250,7 +282,31 @@
           <w:sz w:val="24"/>
           <w:szCs w:val="24"/>
         </w:rPr>
-        <w:t>This will be an app that should auto fit any screen it is rendered on.</w:t>
+        <w:t xml:space="preserve">This will be an app that should auto fit </w:t>
+      </w:r>
+      <w:r>
+        <w:rPr>
+          <w:rFonts w:cstheme="minorHAnsi"/>
+          <w:sz w:val="24"/>
+          <w:szCs w:val="24"/>
+        </w:rPr>
+        <w:t xml:space="preserve">any screen on which it </w:t>
+      </w:r>
+      <w:r>
+        <w:rPr>
+          <w:rFonts w:cstheme="minorHAnsi"/>
+          <w:sz w:val="24"/>
+          <w:szCs w:val="24"/>
+        </w:rPr>
+        <w:t>appears</w:t>
+      </w:r>
+      <w:r>
+        <w:rPr>
+          <w:rFonts w:cstheme="minorHAnsi"/>
+          <w:sz w:val="24"/>
+          <w:szCs w:val="24"/>
+        </w:rPr>
+        <w:t>.</w:t>
       </w:r>
     </w:p>
     <w:p>
@@ -275,7 +331,67 @@
           <w:szCs w:val="24"/>
           <w:shd w:val="clear" w:color="auto" w:fill="F8F8F8"/>
         </w:rPr>
-        <w:t xml:space="preserve">I will make an API and call it "Look Up Book". This will not be a Library API, but rather, it will be one that holds details on authors of books, how many literary prizes they have won, details of the books they have written, what year the books came out, etc. It will be a recommendation engine for people looking up genres of books, or regions of the world where books have been written, or authors of books, or what sort of award they want the book they read to have won. It will not feature authors who have simply been put on "bestseller lists", because all an author needs to do to end up on a bestseller list is have </w:t>
+        <w:t>I will make an API and call it "Look Up Book". This API</w:t>
+      </w:r>
+      <w:r>
+        <w:rPr>
+          <w:rFonts w:cstheme="minorHAnsi"/>
+          <w:color w:val="1D1C1D"/>
+          <w:sz w:val="24"/>
+          <w:szCs w:val="24"/>
+          <w:shd w:val="clear" w:color="auto" w:fill="F8F8F8"/>
+        </w:rPr>
+        <w:t xml:space="preserve"> </w:t>
+      </w:r>
+      <w:r>
+        <w:rPr>
+          <w:rFonts w:cstheme="minorHAnsi"/>
+          <w:color w:val="1D1C1D"/>
+          <w:sz w:val="24"/>
+          <w:szCs w:val="24"/>
+          <w:shd w:val="clear" w:color="auto" w:fill="F8F8F8"/>
+        </w:rPr>
+        <w:t xml:space="preserve">will </w:t>
+      </w:r>
+      <w:r>
+        <w:rPr>
+          <w:rFonts w:cstheme="minorHAnsi"/>
+          <w:color w:val="1D1C1D"/>
+          <w:sz w:val="24"/>
+          <w:szCs w:val="24"/>
+          <w:shd w:val="clear" w:color="auto" w:fill="F8F8F8"/>
+        </w:rPr>
+        <w:t>hold</w:t>
+      </w:r>
+      <w:r>
+        <w:rPr>
+          <w:rFonts w:cstheme="minorHAnsi"/>
+          <w:color w:val="1D1C1D"/>
+          <w:sz w:val="24"/>
+          <w:szCs w:val="24"/>
+          <w:shd w:val="clear" w:color="auto" w:fill="F8F8F8"/>
+        </w:rPr>
+        <w:t xml:space="preserve"> details on authors of books, how many literary prizes they have won, details of the books they have written, what year the books came out, etc. It will be a recommendation engine for people looking up genres of books, or regions of the world, or authors of books, or what sort of award they want the book they read to have won. It will not feature authors who have </w:t>
+      </w:r>
+      <w:r>
+        <w:rPr>
+          <w:rFonts w:cstheme="minorHAnsi"/>
+          <w:color w:val="1D1C1D"/>
+          <w:sz w:val="24"/>
+          <w:szCs w:val="24"/>
+          <w:shd w:val="clear" w:color="auto" w:fill="F8F8F8"/>
+        </w:rPr>
+        <w:t>been</w:t>
+      </w:r>
+      <w:r>
+        <w:rPr>
+          <w:rFonts w:cstheme="minorHAnsi"/>
+          <w:color w:val="1D1C1D"/>
+          <w:sz w:val="24"/>
+          <w:szCs w:val="24"/>
+          <w:shd w:val="clear" w:color="auto" w:fill="F8F8F8"/>
+        </w:rPr>
+        <w:t xml:space="preserve"> on "bestseller lists", because all an author needs to do to end up on a bestseller list is have </w:t>
       </w:r>
       <w:r>
         <w:rPr>
@@ -295,7 +411,7 @@
           <w:szCs w:val="24"/>
           <w:shd w:val="clear" w:color="auto" w:fill="F8F8F8"/>
         </w:rPr>
-        <w:t xml:space="preserve"> American consumers in a certain city read their book. The New York Times bestseller list simply tells you that an author's book was read by </w:t>
+        <w:t xml:space="preserve"> American consumers in a certain city read their book. The New York Times bestseller list simply tells you that </w:t>
       </w:r>
       <w:r>
         <w:rPr>
@@ -315,7 +431,67 @@
           <w:szCs w:val="24"/>
           <w:shd w:val="clear" w:color="auto" w:fill="F8F8F8"/>
         </w:rPr>
-        <w:t xml:space="preserve"> people who live in New York City, but IT DOES NOT tell you whether that author won any literary prizes at all for their book. You don't need to win any awards whatsoever to end up on a bestseller list as an author. My API will serve as a recommendation engine for people who are looking to read books by award-winning authors. These awards will be serious </w:t>
+        <w:t xml:space="preserve"> people who live in New York City</w:t>
+      </w:r>
+      <w:r>
+        <w:rPr>
+          <w:rFonts w:cstheme="minorHAnsi"/>
+          <w:color w:val="1D1C1D"/>
+          <w:sz w:val="24"/>
+          <w:szCs w:val="24"/>
+          <w:shd w:val="clear" w:color="auto" w:fill="F8F8F8"/>
+        </w:rPr>
+        <w:t xml:space="preserve"> have read that author’s book</w:t>
+      </w:r>
+      <w:r>
+        <w:rPr>
+          <w:rFonts w:cstheme="minorHAnsi"/>
+          <w:color w:val="1D1C1D"/>
+          <w:sz w:val="24"/>
+          <w:szCs w:val="24"/>
+          <w:shd w:val="clear" w:color="auto" w:fill="F8F8F8"/>
+        </w:rPr>
+        <w:t xml:space="preserve">, but IT DOES NOT tell you whether that author won any literary prizes at all for their book. You </w:t>
+      </w:r>
+      <w:r>
+        <w:rPr>
+          <w:rFonts w:cstheme="minorHAnsi"/>
+          <w:color w:val="1D1C1D"/>
+          <w:sz w:val="24"/>
+          <w:szCs w:val="24"/>
+          <w:shd w:val="clear" w:color="auto" w:fill="F8F8F8"/>
+        </w:rPr>
+        <w:t>do not</w:t>
+      </w:r>
+      <w:r>
+        <w:rPr>
+          <w:rFonts w:cstheme="minorHAnsi"/>
+          <w:color w:val="1D1C1D"/>
+          <w:sz w:val="24"/>
+          <w:szCs w:val="24"/>
+          <w:shd w:val="clear" w:color="auto" w:fill="F8F8F8"/>
+        </w:rPr>
+        <w:t xml:space="preserve"> need to win any awards whatsoever to end up on a bestseller list as an author. My API will serve as a recommendation engine for people who are looking to read books by award-winning authors. These awards will be serious awards that require real achievements in writing </w:t>
+      </w:r>
+      <w:r>
+        <w:rPr>
+          <w:rFonts w:cstheme="minorHAnsi"/>
+          <w:color w:val="1D1C1D"/>
+          <w:sz w:val="24"/>
+          <w:szCs w:val="24"/>
+          <w:shd w:val="clear" w:color="auto" w:fill="F8F8F8"/>
+        </w:rPr>
+        <w:t>to</w:t>
+      </w:r>
+      <w:r>
+        <w:rPr>
+          <w:rFonts w:cstheme="minorHAnsi"/>
+          <w:color w:val="1D1C1D"/>
+          <w:sz w:val="24"/>
+          <w:szCs w:val="24"/>
+          <w:shd w:val="clear" w:color="auto" w:fill="F8F8F8"/>
+        </w:rPr>
+        <w:t xml:space="preserve"> win, including the Nobel Prize in </w:t>
       </w:r>
       <w:r>
         <w:rPr>
@@ -326,27 +502,107 @@
           <w:shd w:val="clear" w:color="auto" w:fill="F8F8F8"/>
         </w:rPr>
         <w:lastRenderedPageBreak/>
-        <w:t xml:space="preserve">awards that require real achievements in writing </w:t>
-      </w:r>
-      <w:r>
-        <w:rPr>
-          <w:rFonts w:cstheme="minorHAnsi"/>
-          <w:color w:val="1D1C1D"/>
-          <w:sz w:val="24"/>
-          <w:szCs w:val="24"/>
-          <w:shd w:val="clear" w:color="auto" w:fill="F8F8F8"/>
-        </w:rPr>
-        <w:t>to</w:t>
-      </w:r>
-      <w:r>
-        <w:rPr>
-          <w:rFonts w:cstheme="minorHAnsi"/>
-          <w:color w:val="1D1C1D"/>
-          <w:sz w:val="24"/>
-          <w:szCs w:val="24"/>
-          <w:shd w:val="clear" w:color="auto" w:fill="F8F8F8"/>
-        </w:rPr>
-        <w:t xml:space="preserve"> win, including the Nobel Prize in Literature, the Pulitzer Prize, the Booker Prize, the International Booker Prize, PEN America Literary Awards, the National Book Award, the Costa Book Award, or the PEN Faulkner Award. They can search for books using multiple metrics, and they can post the books they choose to their own account or put them on a shopping list. They can also update their lists and delete books from their lists.</w:t>
+        <w:t>Literature, the Pulitzer Prize, the Booker Prize, the International Booker Prize, PEN America Literary Awards, the National Book Award, the Costa Book Award, or the PEN Faulkner Award. They can search for books using multiple metrics, and they can post the books they choose to their own account or put them on a shopping list. They can also update their lists and delete books from their lists.</w:t>
+      </w:r>
+      <w:r>
+        <w:rPr>
+          <w:rFonts w:cstheme="minorHAnsi"/>
+          <w:color w:val="1D1C1D"/>
+          <w:sz w:val="24"/>
+          <w:szCs w:val="24"/>
+          <w:shd w:val="clear" w:color="auto" w:fill="F8F8F8"/>
+        </w:rPr>
+        <w:t xml:space="preserve"> They will also be able to post a like or not-like regarding the book. They can also recommend a book that has not won an award but is by an award-winning author. People can post a like or dislike for a recommendation from others. Also, to describe the books that people suggest, they can select from keywords to describe it, rather than giving their </w:t>
+      </w:r>
+      <w:r>
+        <w:rPr>
+          <w:rFonts w:cstheme="minorHAnsi"/>
+          <w:color w:val="1D1C1D"/>
+          <w:sz w:val="24"/>
+          <w:szCs w:val="24"/>
+          <w:shd w:val="clear" w:color="auto" w:fill="F8F8F8"/>
+        </w:rPr>
+        <w:t>subjective opinions</w:t>
+      </w:r>
+      <w:r>
+        <w:rPr>
+          <w:rFonts w:cstheme="minorHAnsi"/>
+          <w:color w:val="1D1C1D"/>
+          <w:sz w:val="24"/>
+          <w:szCs w:val="24"/>
+          <w:shd w:val="clear" w:color="auto" w:fill="F8F8F8"/>
+        </w:rPr>
+        <w:t xml:space="preserve">. People will not be able to post entire comments on what they think of a book, nor will they be able to comment on each other’s comments. This will not be like YouTube. </w:t>
+      </w:r>
+      <w:r>
+        <w:rPr>
+          <w:rFonts w:cstheme="minorHAnsi"/>
+          <w:color w:val="1D1C1D"/>
+          <w:sz w:val="24"/>
+          <w:szCs w:val="24"/>
+          <w:shd w:val="clear" w:color="auto" w:fill="F8F8F8"/>
+        </w:rPr>
+        <w:t xml:space="preserve">People will also be able to withdraw or delete a suggestion if they suggested it. If, however, it becomes a verified book that is from an award-winning author, they will no longer be able to withdraw it. Also, I do not count a song as having the same level of literary complexity as a book, therefore, people will not be able to recommend song lyrics, just books. </w:t>
+      </w:r>
+      <w:r>
+        <w:rPr>
+          <w:rFonts w:cstheme="minorHAnsi"/>
+          <w:color w:val="1D1C1D"/>
+          <w:sz w:val="24"/>
+          <w:szCs w:val="24"/>
+          <w:shd w:val="clear" w:color="auto" w:fill="F8F8F8"/>
+        </w:rPr>
+        <w:t>Someday</w:t>
+      </w:r>
+      <w:r>
+        <w:rPr>
+          <w:rFonts w:cstheme="minorHAnsi"/>
+          <w:color w:val="1D1C1D"/>
+          <w:sz w:val="24"/>
+          <w:szCs w:val="24"/>
+          <w:shd w:val="clear" w:color="auto" w:fill="F8F8F8"/>
+        </w:rPr>
+        <w:t>, I</w:t>
+      </w:r>
+      <w:r>
+        <w:rPr>
+          <w:rFonts w:cstheme="minorHAnsi"/>
+          <w:color w:val="1D1C1D"/>
+          <w:sz w:val="24"/>
+          <w:szCs w:val="24"/>
+          <w:shd w:val="clear" w:color="auto" w:fill="F8F8F8"/>
+        </w:rPr>
+        <w:t xml:space="preserve"> might</w:t>
+      </w:r>
+      <w:r>
+        <w:rPr>
+          <w:rFonts w:cstheme="minorHAnsi"/>
+          <w:color w:val="1D1C1D"/>
+          <w:sz w:val="24"/>
+          <w:szCs w:val="24"/>
+          <w:shd w:val="clear" w:color="auto" w:fill="F8F8F8"/>
+        </w:rPr>
+        <w:t xml:space="preserve"> have this app go public and people will be able to recommen</w:t>
+      </w:r>
+      <w:r>
+        <w:rPr>
+          <w:rFonts w:cstheme="minorHAnsi"/>
+          <w:color w:val="1D1C1D"/>
+          <w:sz w:val="24"/>
+          <w:szCs w:val="24"/>
+          <w:shd w:val="clear" w:color="auto" w:fill="F8F8F8"/>
+        </w:rPr>
+        <w:t>d award-nominated books</w:t>
+      </w:r>
+      <w:r>
+        <w:rPr>
+          <w:rFonts w:cstheme="minorHAnsi"/>
+          <w:color w:val="1D1C1D"/>
+          <w:sz w:val="24"/>
+          <w:szCs w:val="24"/>
+          <w:shd w:val="clear" w:color="auto" w:fill="F8F8F8"/>
+        </w:rPr>
+        <w:t>, because there are many authors that are still nominated for one of these critically acclaimed awards but who did not win.</w:t>
       </w:r>
     </w:p>
     <w:p>
@@ -371,17 +627,97 @@
           <w:szCs w:val="24"/>
           <w:shd w:val="clear" w:color="auto" w:fill="F8F8F8"/>
         </w:rPr>
-        <w:t xml:space="preserve">I predict that the demographic that will use my app will be from almost every age group, every ethnicity, every race, and probably every gender. It is up to readers if they want to read a book that has </w:t>
-      </w:r>
-      <w:r>
-        <w:rPr>
-          <w:rFonts w:cstheme="minorHAnsi"/>
-          <w:color w:val="1D1C1D"/>
-          <w:sz w:val="24"/>
-          <w:szCs w:val="24"/>
-          <w:shd w:val="clear" w:color="auto" w:fill="F8F8F8"/>
-        </w:rPr>
-        <w:t>been rated by other literary professionals as being above and beyond in terms of creativeness and intelligence</w:t>
+        <w:t xml:space="preserve">I predict that the demographic that will use my app will be from </w:t>
+      </w:r>
+      <w:r>
+        <w:rPr>
+          <w:rFonts w:cstheme="minorHAnsi"/>
+          <w:color w:val="1D1C1D"/>
+          <w:sz w:val="24"/>
+          <w:szCs w:val="24"/>
+          <w:shd w:val="clear" w:color="auto" w:fill="F8F8F8"/>
+        </w:rPr>
+        <w:t>every</w:t>
+      </w:r>
+      <w:r>
+        <w:rPr>
+          <w:rFonts w:cstheme="minorHAnsi"/>
+          <w:color w:val="1D1C1D"/>
+          <w:sz w:val="24"/>
+          <w:szCs w:val="24"/>
+          <w:shd w:val="clear" w:color="auto" w:fill="F8F8F8"/>
+        </w:rPr>
+        <w:t xml:space="preserve"> age group, every ethnicity, every race, and </w:t>
+      </w:r>
+      <w:r>
+        <w:rPr>
+          <w:rFonts w:cstheme="minorHAnsi"/>
+          <w:color w:val="1D1C1D"/>
+          <w:sz w:val="24"/>
+          <w:szCs w:val="24"/>
+          <w:shd w:val="clear" w:color="auto" w:fill="F8F8F8"/>
+        </w:rPr>
+        <w:t>every</w:t>
+      </w:r>
+      <w:r>
+        <w:rPr>
+          <w:rFonts w:cstheme="minorHAnsi"/>
+          <w:color w:val="1D1C1D"/>
+          <w:sz w:val="24"/>
+          <w:szCs w:val="24"/>
+          <w:shd w:val="clear" w:color="auto" w:fill="F8F8F8"/>
+        </w:rPr>
+        <w:t xml:space="preserve"> gender. It is up to readers if they want to read a book that </w:t>
+      </w:r>
+      <w:r>
+        <w:rPr>
+          <w:rFonts w:cstheme="minorHAnsi"/>
+          <w:color w:val="1D1C1D"/>
+          <w:sz w:val="24"/>
+          <w:szCs w:val="24"/>
+          <w:shd w:val="clear" w:color="auto" w:fill="F8F8F8"/>
+        </w:rPr>
+        <w:t xml:space="preserve">other literary professionals </w:t>
+      </w:r>
+      <w:r>
+        <w:rPr>
+          <w:rFonts w:cstheme="minorHAnsi"/>
+          <w:color w:val="1D1C1D"/>
+          <w:sz w:val="24"/>
+          <w:szCs w:val="24"/>
+          <w:shd w:val="clear" w:color="auto" w:fill="F8F8F8"/>
+        </w:rPr>
+        <w:t xml:space="preserve">have rated </w:t>
+      </w:r>
+      <w:r>
+        <w:rPr>
+          <w:rFonts w:cstheme="minorHAnsi"/>
+          <w:color w:val="1D1C1D"/>
+          <w:sz w:val="24"/>
+          <w:szCs w:val="24"/>
+          <w:shd w:val="clear" w:color="auto" w:fill="F8F8F8"/>
+        </w:rPr>
+        <w:t xml:space="preserve">as being </w:t>
+      </w:r>
+      <w:r>
+        <w:rPr>
+          <w:rFonts w:cstheme="minorHAnsi"/>
+          <w:color w:val="1D1C1D"/>
+          <w:sz w:val="24"/>
+          <w:szCs w:val="24"/>
+          <w:shd w:val="clear" w:color="auto" w:fill="F8F8F8"/>
+        </w:rPr>
+        <w:t>beyond</w:t>
+      </w:r>
+      <w:r>
+        <w:rPr>
+          <w:rFonts w:cstheme="minorHAnsi"/>
+          <w:color w:val="1D1C1D"/>
+          <w:sz w:val="24"/>
+          <w:szCs w:val="24"/>
+          <w:shd w:val="clear" w:color="auto" w:fill="F8F8F8"/>
+        </w:rPr>
+        <w:t xml:space="preserve"> in terms of creativeness and intelligence</w:t>
       </w:r>
       <w:r>
         <w:rPr>
@@ -434,6 +770,7 @@
           <w:sz w:val="24"/>
           <w:szCs w:val="24"/>
         </w:rPr>
+        <w:lastRenderedPageBreak/>
         <w:t>I will create my own API and populate</w:t>
       </w:r>
       <w:r>
@@ -620,7 +957,39 @@
           <w:sz w:val="24"/>
           <w:szCs w:val="24"/>
         </w:rPr>
-        <w:t xml:space="preserve">I will probably want to avoid a race condition between data in different tables. I also will probably want not more than one piece of data in one bucket. If I </w:t>
+        <w:t xml:space="preserve">I </w:t>
+      </w:r>
+      <w:r>
+        <w:rPr>
+          <w:rFonts w:cstheme="minorHAnsi"/>
+          <w:sz w:val="24"/>
+          <w:szCs w:val="24"/>
+        </w:rPr>
+        <w:t>want</w:t>
+      </w:r>
+      <w:r>
+        <w:rPr>
+          <w:rFonts w:cstheme="minorHAnsi"/>
+          <w:sz w:val="24"/>
+          <w:szCs w:val="24"/>
+        </w:rPr>
+        <w:t xml:space="preserve"> to avoid a race condition between data in different tables. I also will </w:t>
+      </w:r>
+      <w:r>
+        <w:rPr>
+          <w:rFonts w:cstheme="minorHAnsi"/>
+          <w:sz w:val="24"/>
+          <w:szCs w:val="24"/>
+        </w:rPr>
+        <w:t>want</w:t>
+      </w:r>
+      <w:r>
+        <w:rPr>
+          <w:rFonts w:cstheme="minorHAnsi"/>
+          <w:sz w:val="24"/>
+          <w:szCs w:val="24"/>
+        </w:rPr>
+        <w:t xml:space="preserve"> not more than one piece of data in one bucket. If I </w:t>
       </w:r>
       <w:r>
         <w:rPr>
@@ -652,7 +1021,39 @@
           <w:sz w:val="24"/>
           <w:szCs w:val="24"/>
         </w:rPr>
-        <w:t xml:space="preserve"> I will probably want to make sure that my app doesn't get confused about which piece of data to send.</w:t>
+        <w:t xml:space="preserve"> I will </w:t>
+      </w:r>
+      <w:r>
+        <w:rPr>
+          <w:rFonts w:cstheme="minorHAnsi"/>
+          <w:sz w:val="24"/>
+          <w:szCs w:val="24"/>
+        </w:rPr>
+        <w:t>want</w:t>
+      </w:r>
+      <w:r>
+        <w:rPr>
+          <w:rFonts w:cstheme="minorHAnsi"/>
+          <w:sz w:val="24"/>
+          <w:szCs w:val="24"/>
+        </w:rPr>
+        <w:t xml:space="preserve"> to make sure that my app </w:t>
+      </w:r>
+      <w:r>
+        <w:rPr>
+          <w:rFonts w:cstheme="minorHAnsi"/>
+          <w:sz w:val="24"/>
+          <w:szCs w:val="24"/>
+        </w:rPr>
+        <w:t>does not</w:t>
+      </w:r>
+      <w:r>
+        <w:rPr>
+          <w:rFonts w:cstheme="minorHAnsi"/>
+          <w:sz w:val="24"/>
+          <w:szCs w:val="24"/>
+        </w:rPr>
+        <w:t xml:space="preserve"> get confused about which piece of data to send.</w:t>
       </w:r>
     </w:p>
     <w:p>
@@ -714,7 +1115,6 @@
           <w:sz w:val="24"/>
           <w:szCs w:val="24"/>
         </w:rPr>
-        <w:lastRenderedPageBreak/>
         <w:t xml:space="preserve">d.  </w:t>
       </w:r>
       <w:r>
@@ -782,7 +1182,23 @@
           <w:sz w:val="24"/>
           <w:szCs w:val="24"/>
         </w:rPr>
-        <w:t>The user will land on the home page, where he</w:t>
+        <w:t>The user will land on the</w:t>
+      </w:r>
+      <w:r>
+        <w:rPr>
+          <w:rFonts w:cstheme="minorHAnsi"/>
+          <w:sz w:val="24"/>
+          <w:szCs w:val="24"/>
+        </w:rPr>
+        <w:t xml:space="preserve"> account access page</w:t>
+      </w:r>
+      <w:r>
+        <w:rPr>
+          <w:rFonts w:cstheme="minorHAnsi"/>
+          <w:sz w:val="24"/>
+          <w:szCs w:val="24"/>
+        </w:rPr>
+        <w:t>, where he</w:t>
       </w:r>
       <w:r>
         <w:rPr>
@@ -814,23 +1230,55 @@
           <w:sz w:val="24"/>
           <w:szCs w:val="24"/>
         </w:rPr>
-        <w:t xml:space="preserve"> will be taken to his</w:t>
-      </w:r>
-      <w:r>
-        <w:rPr>
-          <w:rFonts w:cstheme="minorHAnsi"/>
-          <w:sz w:val="24"/>
-          <w:szCs w:val="24"/>
-        </w:rPr>
-        <w:t>/her</w:t>
-      </w:r>
-      <w:r>
-        <w:rPr>
-          <w:rFonts w:cstheme="minorHAnsi"/>
-          <w:sz w:val="24"/>
-          <w:szCs w:val="24"/>
-        </w:rPr>
-        <w:t xml:space="preserve"> own profile page, where it should show what books he</w:t>
+        <w:t xml:space="preserve"> will </w:t>
+      </w:r>
+      <w:r>
+        <w:rPr>
+          <w:rFonts w:cstheme="minorHAnsi"/>
+          <w:sz w:val="24"/>
+          <w:szCs w:val="24"/>
+        </w:rPr>
+        <w:t>go</w:t>
+      </w:r>
+      <w:r>
+        <w:rPr>
+          <w:rFonts w:cstheme="minorHAnsi"/>
+          <w:sz w:val="24"/>
+          <w:szCs w:val="24"/>
+        </w:rPr>
+        <w:t xml:space="preserve"> to </w:t>
+      </w:r>
+      <w:r>
+        <w:rPr>
+          <w:rFonts w:cstheme="minorHAnsi"/>
+          <w:sz w:val="24"/>
+          <w:szCs w:val="24"/>
+        </w:rPr>
+        <w:t>the home</w:t>
+      </w:r>
+      <w:r>
+        <w:rPr>
+          <w:rFonts w:cstheme="minorHAnsi"/>
+          <w:sz w:val="24"/>
+          <w:szCs w:val="24"/>
+        </w:rPr>
+        <w:t xml:space="preserve">page, where </w:t>
+      </w:r>
+      <w:r>
+        <w:rPr>
+          <w:rFonts w:cstheme="minorHAnsi"/>
+          <w:sz w:val="24"/>
+          <w:szCs w:val="24"/>
+        </w:rPr>
+        <w:t>only their account information will be visible, such as their date of birth, their username, e-mail address, and they might be able to show what genre of book they like best</w:t>
+      </w:r>
+      <w:r>
+        <w:rPr>
+          <w:rFonts w:cstheme="minorHAnsi"/>
+          <w:sz w:val="24"/>
+          <w:szCs w:val="24"/>
+        </w:rPr>
+        <w:t>. He</w:t>
       </w:r>
       <w:r>
         <w:rPr>
@@ -846,23 +1294,7 @@
           <w:sz w:val="24"/>
           <w:szCs w:val="24"/>
         </w:rPr>
-        <w:t xml:space="preserve"> has already stored in his</w:t>
-      </w:r>
-      <w:r>
-        <w:rPr>
-          <w:rFonts w:cstheme="minorHAnsi"/>
-          <w:sz w:val="24"/>
-          <w:szCs w:val="24"/>
-        </w:rPr>
-        <w:t>/her</w:t>
-      </w:r>
-      <w:r>
-        <w:rPr>
-          <w:rFonts w:cstheme="minorHAnsi"/>
-          <w:sz w:val="24"/>
-          <w:szCs w:val="24"/>
-        </w:rPr>
-        <w:t xml:space="preserve"> account. He</w:t>
+        <w:t xml:space="preserve"> will be able to request a new search for a book he</w:t>
       </w:r>
       <w:r>
         <w:rPr>
@@ -878,22 +1310,6 @@
           <w:sz w:val="24"/>
           <w:szCs w:val="24"/>
         </w:rPr>
-        <w:t xml:space="preserve"> will be able to request a new search for a book he</w:t>
-      </w:r>
-      <w:r>
-        <w:rPr>
-          <w:rFonts w:cstheme="minorHAnsi"/>
-          <w:sz w:val="24"/>
-          <w:szCs w:val="24"/>
-        </w:rPr>
-        <w:t>/she</w:t>
-      </w:r>
-      <w:r>
-        <w:rPr>
-          <w:rFonts w:cstheme="minorHAnsi"/>
-          <w:sz w:val="24"/>
-          <w:szCs w:val="24"/>
-        </w:rPr>
         <w:t xml:space="preserve"> wishes to re</w:t>
       </w:r>
       <w:r>
@@ -918,15 +1334,55 @@
           <w:sz w:val="24"/>
           <w:szCs w:val="24"/>
         </w:rPr>
-        <w:t xml:space="preserve">the author, a </w:t>
-      </w:r>
-      <w:r>
-        <w:rPr>
-          <w:rFonts w:cstheme="minorHAnsi"/>
-          <w:sz w:val="24"/>
-          <w:szCs w:val="24"/>
-        </w:rPr>
-        <w:t>country of origin, professional awards that the author has won, genre of book, year that the book was published, etc.</w:t>
+        <w:t xml:space="preserve">the author, </w:t>
+      </w:r>
+      <w:r>
+        <w:rPr>
+          <w:rFonts w:cstheme="minorHAnsi"/>
+          <w:sz w:val="24"/>
+          <w:szCs w:val="24"/>
+        </w:rPr>
+        <w:t>country</w:t>
+      </w:r>
+      <w:r>
+        <w:rPr>
+          <w:rFonts w:cstheme="minorHAnsi"/>
+          <w:sz w:val="24"/>
+          <w:szCs w:val="24"/>
+        </w:rPr>
+        <w:t xml:space="preserve"> of origin, professional awards that the author has won, genre of book, </w:t>
+      </w:r>
+      <w:r>
+        <w:rPr>
+          <w:rFonts w:cstheme="minorHAnsi"/>
+          <w:sz w:val="24"/>
+          <w:szCs w:val="24"/>
+        </w:rPr>
+        <w:t xml:space="preserve">the </w:t>
+      </w:r>
+      <w:r>
+        <w:rPr>
+          <w:rFonts w:cstheme="minorHAnsi"/>
+          <w:sz w:val="24"/>
+          <w:szCs w:val="24"/>
+        </w:rPr>
+        <w:t xml:space="preserve">year </w:t>
+      </w:r>
+      <w:r>
+        <w:rPr>
+          <w:rFonts w:cstheme="minorHAnsi"/>
+          <w:sz w:val="24"/>
+          <w:szCs w:val="24"/>
+        </w:rPr>
+        <w:t>of the book</w:t>
+      </w:r>
+      <w:r>
+        <w:rPr>
+          <w:rFonts w:cstheme="minorHAnsi"/>
+          <w:sz w:val="24"/>
+          <w:szCs w:val="24"/>
+        </w:rPr>
+        <w:t>, etc.</w:t>
       </w:r>
     </w:p>
     <w:p>
@@ -945,7 +1401,39 @@
           <w:sz w:val="24"/>
           <w:szCs w:val="24"/>
         </w:rPr>
-        <w:t>f.  I think this goes beyond being a simple CRUD app in terms of its creativity and originality. I don’t think anyone has tried to offer readers an app where they can look for books from authors that have done more than just being popular.</w:t>
+        <w:t xml:space="preserve">f.  </w:t>
+      </w:r>
+      <w:r>
+        <w:rPr>
+          <w:rFonts w:cstheme="minorHAnsi"/>
+          <w:sz w:val="24"/>
+          <w:szCs w:val="24"/>
+        </w:rPr>
+        <w:t>This</w:t>
+      </w:r>
+      <w:r>
+        <w:rPr>
+          <w:rFonts w:cstheme="minorHAnsi"/>
+          <w:sz w:val="24"/>
+          <w:szCs w:val="24"/>
+        </w:rPr>
+        <w:t xml:space="preserve"> goes beyond being a simple CRUD app in terms of its creativity and originality. I </w:t>
+      </w:r>
+      <w:r>
+        <w:rPr>
+          <w:rFonts w:cstheme="minorHAnsi"/>
+          <w:sz w:val="24"/>
+          <w:szCs w:val="24"/>
+        </w:rPr>
+        <w:t>do not</w:t>
+      </w:r>
+      <w:r>
+        <w:rPr>
+          <w:rFonts w:cstheme="minorHAnsi"/>
+          <w:sz w:val="24"/>
+          <w:szCs w:val="24"/>
+        </w:rPr>
+        <w:t xml:space="preserve"> think anyone has tried to offer readers an app where they can look for books from authors that have done more than just being popular.</w:t>
       </w:r>
     </w:p>
     <w:sectPr>

</xml_diff>

<commit_message>
modified proposal yet again
</commit_message>
<xml_diff>
--- a/Capstone_Project_2_Project_Proposal.docx
+++ b/Capstone_Project_2_Project_Proposal.docx
@@ -227,7 +227,39 @@
           <w:sz w:val="24"/>
           <w:szCs w:val="24"/>
         </w:rPr>
-        <w:t xml:space="preserve"> I will be using react and react router. All requests </w:t>
+        <w:t xml:space="preserve"> I will be using </w:t>
+      </w:r>
+      <w:r>
+        <w:rPr>
+          <w:rFonts w:cstheme="minorHAnsi"/>
+          <w:sz w:val="24"/>
+          <w:szCs w:val="24"/>
+        </w:rPr>
+        <w:t>R</w:t>
+      </w:r>
+      <w:r>
+        <w:rPr>
+          <w:rFonts w:cstheme="minorHAnsi"/>
+          <w:sz w:val="24"/>
+          <w:szCs w:val="24"/>
+        </w:rPr>
+        <w:t xml:space="preserve">eact and </w:t>
+      </w:r>
+      <w:r>
+        <w:rPr>
+          <w:rFonts w:cstheme="minorHAnsi"/>
+          <w:sz w:val="24"/>
+          <w:szCs w:val="24"/>
+        </w:rPr>
+        <w:t>R</w:t>
+      </w:r>
+      <w:r>
+        <w:rPr>
+          <w:rFonts w:cstheme="minorHAnsi"/>
+          <w:sz w:val="24"/>
+          <w:szCs w:val="24"/>
+        </w:rPr>
+        <w:t xml:space="preserve">eact router. All requests </w:t>
       </w:r>
       <w:r>
         <w:rPr>

</xml_diff>

<commit_message>
revised project proposal yet again
</commit_message>
<xml_diff>
--- a/Capstone_Project_2_Project_Proposal.docx
+++ b/Capstone_Project_2_Project_Proposal.docx
@@ -1294,23 +1294,23 @@
           <w:sz w:val="24"/>
           <w:szCs w:val="24"/>
         </w:rPr>
-        <w:t xml:space="preserve">page, where </w:t>
-      </w:r>
-      <w:r>
-        <w:rPr>
-          <w:rFonts w:cstheme="minorHAnsi"/>
-          <w:sz w:val="24"/>
-          <w:szCs w:val="24"/>
-        </w:rPr>
-        <w:t>only their account information will be visible, such as their date of birth, their username, e-mail address, and they might be able to show what genre of book they like best</w:t>
-      </w:r>
-      <w:r>
-        <w:rPr>
-          <w:rFonts w:cstheme="minorHAnsi"/>
-          <w:sz w:val="24"/>
-          <w:szCs w:val="24"/>
-        </w:rPr>
-        <w:t>. He</w:t>
+        <w:t>page</w:t>
+      </w:r>
+      <w:r>
+        <w:rPr>
+          <w:rFonts w:cstheme="minorHAnsi"/>
+          <w:sz w:val="24"/>
+          <w:szCs w:val="24"/>
+        </w:rPr>
+        <w:t xml:space="preserve">. </w:t>
+      </w:r>
+      <w:r>
+        <w:rPr>
+          <w:rFonts w:cstheme="minorHAnsi"/>
+          <w:sz w:val="24"/>
+          <w:szCs w:val="24"/>
+        </w:rPr>
+        <w:t>He</w:t>
       </w:r>
       <w:r>
         <w:rPr>
@@ -1350,7 +1350,7 @@
           <w:sz w:val="24"/>
           <w:szCs w:val="24"/>
         </w:rPr>
-        <w:t>ad.</w:t>
+        <w:t>ad from the navbar on the homepage.</w:t>
       </w:r>
       <w:r>
         <w:rPr>
@@ -1366,15 +1366,7 @@
           <w:sz w:val="24"/>
           <w:szCs w:val="24"/>
         </w:rPr>
-        <w:t xml:space="preserve">the author, </w:t>
-      </w:r>
-      <w:r>
-        <w:rPr>
-          <w:rFonts w:cstheme="minorHAnsi"/>
-          <w:sz w:val="24"/>
-          <w:szCs w:val="24"/>
-        </w:rPr>
-        <w:t>country</w:t>
+        <w:t>the author, country</w:t>
       </w:r>
       <w:r>
         <w:rPr>
@@ -1415,6 +1407,54 @@
           <w:szCs w:val="24"/>
         </w:rPr>
         <w:t>, etc.</w:t>
+      </w:r>
+      <w:r>
+        <w:rPr>
+          <w:rFonts w:cstheme="minorHAnsi"/>
+          <w:sz w:val="24"/>
+          <w:szCs w:val="24"/>
+        </w:rPr>
+        <w:t xml:space="preserve"> The homepage will also show 10 random books that have won awards as a suggestion to the user. The navbar will also link to the user’s profile page.</w:t>
+      </w:r>
+      <w:r>
+        <w:rPr>
+          <w:rFonts w:cstheme="minorHAnsi"/>
+          <w:sz w:val="24"/>
+          <w:szCs w:val="24"/>
+        </w:rPr>
+        <w:t xml:space="preserve"> The profile page will</w:t>
+      </w:r>
+      <w:r>
+        <w:rPr>
+          <w:rFonts w:cstheme="minorHAnsi"/>
+          <w:sz w:val="24"/>
+          <w:szCs w:val="24"/>
+        </w:rPr>
+        <w:t xml:space="preserve"> </w:t>
+      </w:r>
+      <w:r>
+        <w:rPr>
+          <w:rFonts w:cstheme="minorHAnsi"/>
+          <w:sz w:val="24"/>
+          <w:szCs w:val="24"/>
+        </w:rPr>
+        <w:t>share</w:t>
+      </w:r>
+      <w:r>
+        <w:rPr>
+          <w:rFonts w:cstheme="minorHAnsi"/>
+          <w:sz w:val="24"/>
+          <w:szCs w:val="24"/>
+        </w:rPr>
+        <w:t xml:space="preserve"> their account information, such as their date of birth, their username, e-mail address, and they might be able to show what genre of book they like best</w:t>
+      </w:r>
+      <w:r>
+        <w:rPr>
+          <w:rFonts w:cstheme="minorHAnsi"/>
+          <w:sz w:val="24"/>
+          <w:szCs w:val="24"/>
+        </w:rPr>
+        <w:t xml:space="preserve">. </w:t>
       </w:r>
     </w:p>
     <w:p>
@@ -1433,6 +1473,7 @@
           <w:sz w:val="24"/>
           <w:szCs w:val="24"/>
         </w:rPr>
+        <w:lastRenderedPageBreak/>
         <w:t xml:space="preserve">f.  </w:t>
       </w:r>
       <w:r>

</xml_diff>

<commit_message>
minor correction in conciseness of proposal
</commit_message>
<xml_diff>
--- a/Capstone_Project_2_Project_Proposal.docx
+++ b/Capstone_Project_2_Project_Proposal.docx
@@ -188,7 +188,23 @@
           <w:sz w:val="24"/>
           <w:szCs w:val="24"/>
         </w:rPr>
-        <w:t>outer, Babel, HTML, CSS, and possibly some other tech stacks to complete my project.</w:t>
+        <w:t xml:space="preserve">outer, Babel, HTML, CSS, and </w:t>
+      </w:r>
+      <w:r>
+        <w:rPr>
+          <w:rFonts w:cstheme="minorHAnsi"/>
+          <w:sz w:val="24"/>
+          <w:szCs w:val="24"/>
+        </w:rPr>
+        <w:t>other</w:t>
+      </w:r>
+      <w:r>
+        <w:rPr>
+          <w:rFonts w:cstheme="minorHAnsi"/>
+          <w:sz w:val="24"/>
+          <w:szCs w:val="24"/>
+        </w:rPr>
+        <w:t xml:space="preserve"> tech stacks to complete my project.</w:t>
       </w:r>
     </w:p>
     <w:p>
@@ -403,7 +419,29 @@
           <w:szCs w:val="24"/>
           <w:shd w:val="clear" w:color="auto" w:fill="F8F8F8"/>
         </w:rPr>
-        <w:t xml:space="preserve"> details on authors of books, how many literary prizes they have won, details of the books they have written, what year the books came out, etc. It will be a recommendation engine for people looking up genres of books, or regions of the world, or authors of books, or what sort of award they want the book they read to have won. It will not feature authors who have </w:t>
+        <w:t xml:space="preserve"> details on authors of books, how </w:t>
+      </w:r>
+      <w:proofErr w:type="gramStart"/>
+      <w:r>
+        <w:rPr>
+          <w:rFonts w:cstheme="minorHAnsi"/>
+          <w:color w:val="1D1C1D"/>
+          <w:sz w:val="24"/>
+          <w:szCs w:val="24"/>
+          <w:shd w:val="clear" w:color="auto" w:fill="F8F8F8"/>
+        </w:rPr>
+        <w:t>many</w:t>
+      </w:r>
+      <w:proofErr w:type="gramEnd"/>
+      <w:r>
+        <w:rPr>
+          <w:rFonts w:cstheme="minorHAnsi"/>
+          <w:color w:val="1D1C1D"/>
+          <w:sz w:val="24"/>
+          <w:szCs w:val="24"/>
+          <w:shd w:val="clear" w:color="auto" w:fill="F8F8F8"/>
+        </w:rPr>
+        <w:t xml:space="preserve"> literary prizes they have won, details of the books they have written, what year the books came out, etc. It will be a recommendation engine for people looking up genres of books, or regions of the world, or authors of books, or what sort of award they want the book they read to have won. It will not feature authors who have </w:t>
       </w:r>
       <w:r>
         <w:rPr>
@@ -634,7 +672,29 @@
           <w:szCs w:val="24"/>
           <w:shd w:val="clear" w:color="auto" w:fill="F8F8F8"/>
         </w:rPr>
-        <w:t>, because there are many authors that are still nominated for one of these critically acclaimed awards but who did not win.</w:t>
+        <w:t xml:space="preserve">, because there are </w:t>
+      </w:r>
+      <w:proofErr w:type="gramStart"/>
+      <w:r>
+        <w:rPr>
+          <w:rFonts w:cstheme="minorHAnsi"/>
+          <w:color w:val="1D1C1D"/>
+          <w:sz w:val="24"/>
+          <w:szCs w:val="24"/>
+          <w:shd w:val="clear" w:color="auto" w:fill="F8F8F8"/>
+        </w:rPr>
+        <w:t>many</w:t>
+      </w:r>
+      <w:proofErr w:type="gramEnd"/>
+      <w:r>
+        <w:rPr>
+          <w:rFonts w:cstheme="minorHAnsi"/>
+          <w:color w:val="1D1C1D"/>
+          <w:sz w:val="24"/>
+          <w:szCs w:val="24"/>
+          <w:shd w:val="clear" w:color="auto" w:fill="F8F8F8"/>
+        </w:rPr>
+        <w:t xml:space="preserve"> authors that are still nominated for one of these critically acclaimed awards but who did not win.</w:t>
       </w:r>
     </w:p>
     <w:p>
@@ -890,7 +950,25 @@
           <w:sz w:val="24"/>
           <w:szCs w:val="24"/>
         </w:rPr>
-        <w:t>. My database will have several many</w:t>
+        <w:t xml:space="preserve">. My database will have </w:t>
+      </w:r>
+      <w:proofErr w:type="gramStart"/>
+      <w:r>
+        <w:rPr>
+          <w:rFonts w:cstheme="minorHAnsi"/>
+          <w:sz w:val="24"/>
+          <w:szCs w:val="24"/>
+        </w:rPr>
+        <w:t>several</w:t>
+      </w:r>
+      <w:proofErr w:type="gramEnd"/>
+      <w:r>
+        <w:rPr>
+          <w:rFonts w:cstheme="minorHAnsi"/>
+          <w:sz w:val="24"/>
+          <w:szCs w:val="24"/>
+        </w:rPr>
+        <w:t xml:space="preserve"> many</w:t>
       </w:r>
       <w:r>
         <w:rPr>
@@ -1406,15 +1484,41 @@
           <w:sz w:val="24"/>
           <w:szCs w:val="24"/>
         </w:rPr>
-        <w:t>, etc.</w:t>
-      </w:r>
-      <w:r>
-        <w:rPr>
-          <w:rFonts w:cstheme="minorHAnsi"/>
-          <w:sz w:val="24"/>
-          <w:szCs w:val="24"/>
-        </w:rPr>
-        <w:t xml:space="preserve"> The homepage will also show 10 random books that have won awards as a suggestion to the user. The navbar will also link to the user’s profile page.</w:t>
+        <w:t xml:space="preserve">, </w:t>
+      </w:r>
+      <w:proofErr w:type="gramStart"/>
+      <w:r>
+        <w:rPr>
+          <w:rFonts w:cstheme="minorHAnsi"/>
+          <w:sz w:val="24"/>
+          <w:szCs w:val="24"/>
+        </w:rPr>
+        <w:t>etc.</w:t>
+      </w:r>
+      <w:proofErr w:type="gramEnd"/>
+      <w:r>
+        <w:rPr>
+          <w:rFonts w:cstheme="minorHAnsi"/>
+          <w:sz w:val="24"/>
+          <w:szCs w:val="24"/>
+        </w:rPr>
+        <w:t xml:space="preserve"> The homepage will also show </w:t>
+      </w:r>
+      <w:r>
+        <w:rPr>
+          <w:rFonts w:cstheme="minorHAnsi"/>
+          <w:sz w:val="24"/>
+          <w:szCs w:val="24"/>
+        </w:rPr>
+        <w:t>ten</w:t>
+      </w:r>
+      <w:r>
+        <w:rPr>
+          <w:rFonts w:cstheme="minorHAnsi"/>
+          <w:sz w:val="24"/>
+          <w:szCs w:val="24"/>
+        </w:rPr>
+        <w:t xml:space="preserve"> random books that have won awards as a suggestion to the user. The navbar will also link to the user’s profile page.</w:t>
       </w:r>
       <w:r>
         <w:rPr>

</xml_diff>